<commit_message>
Added Fanshawe IT Projects
</commit_message>
<xml_diff>
--- a/Portfolio/Thesis_Papers/Fanshawe_Project/Proof of Concept Plans - Equilibrium Consulting.docx
+++ b/Portfolio/Thesis_Papers/Fanshawe_Project/Proof of Concept Plans - Equilibrium Consulting.docx
@@ -29,6 +29,394 @@
           <w:u w:val="single"/>
         </w:rPr>
         <w:t>Proof of Concept Plans</w:t>
+      </w:r>
+    </w:p>
+    <w:p/>
+    <w:p>
+      <w:pPr>
+        <w:rPr>
+          <w:b/>
+          <w:u w:val="single"/>
+        </w:rPr>
+      </w:pPr>
+      <w:r>
+        <w:rPr>
+          <w:b/>
+          <w:u w:val="single"/>
+        </w:rPr>
+        <w:t>Travis Vanos</w:t>
+      </w:r>
+    </w:p>
+    <w:p>
+      <w:pPr>
+        <w:rPr>
+          <w:b/>
+        </w:rPr>
+      </w:pPr>
+      <w:r>
+        <w:rPr>
+          <w:b/>
+        </w:rPr>
+        <w:t>Local Access and Distribution Infrastructure and Management</w:t>
+      </w:r>
+      <w:r>
+        <w:rPr>
+          <w:b/>
+        </w:rPr>
+        <w:t>:</w:t>
+      </w:r>
+    </w:p>
+    <w:p>
+      <w:pPr>
+        <w:rPr>
+          <w:i/>
+        </w:rPr>
+      </w:pPr>
+      <w:r>
+        <w:rPr>
+          <w:i/>
+        </w:rPr>
+        <w:t>Local Area Network (LAN)</w:t>
+      </w:r>
+    </w:p>
+    <w:p>
+      <w:pPr>
+        <w:pStyle w:val="ListParagraph"/>
+        <w:numPr>
+          <w:ilvl w:val="0"/>
+          <w:numId w:val="7"/>
+        </w:numPr>
+      </w:pPr>
+      <w:r>
+        <w:t xml:space="preserve">Demonstrate failover and </w:t>
+      </w:r>
+      <w:r>
+        <w:t xml:space="preserve">Hot Standby Router Protocol (HSRP) </w:t>
+      </w:r>
+      <w:r>
+        <w:t>by removing networking cables that interconnect the networking equipment</w:t>
+      </w:r>
+    </w:p>
+    <w:p>
+      <w:pPr>
+        <w:pStyle w:val="ListParagraph"/>
+        <w:numPr>
+          <w:ilvl w:val="0"/>
+          <w:numId w:val="7"/>
+        </w:numPr>
+      </w:pPr>
+      <w:r>
+        <w:t>Show Quality of Service (QoS) in action by saturating the network, and then make a VoIP phone call, without any perceived call quality impact</w:t>
+      </w:r>
+    </w:p>
+    <w:p/>
+    <w:p>
+      <w:pPr>
+        <w:rPr>
+          <w:b/>
+        </w:rPr>
+      </w:pPr>
+      <w:r>
+        <w:rPr>
+          <w:b/>
+        </w:rPr>
+        <w:t>Local Wireless Architecture and Authentication</w:t>
+      </w:r>
+      <w:r>
+        <w:rPr>
+          <w:b/>
+        </w:rPr>
+        <w:t>:</w:t>
+      </w:r>
+    </w:p>
+    <w:p>
+      <w:pPr>
+        <w:rPr>
+          <w:i/>
+        </w:rPr>
+      </w:pPr>
+      <w:r>
+        <w:rPr>
+          <w:i/>
+        </w:rPr>
+        <w:t>Wireless Network</w:t>
+      </w:r>
+    </w:p>
+    <w:p>
+      <w:pPr>
+        <w:pStyle w:val="ListParagraph"/>
+        <w:numPr>
+          <w:ilvl w:val="0"/>
+          <w:numId w:val="7"/>
+        </w:numPr>
+      </w:pPr>
+      <w:r>
+        <w:t>Demonstrate a wireless network with two SSIDs and RADIUS authentication for a laptop user</w:t>
+      </w:r>
+    </w:p>
+    <w:p/>
+    <w:p>
+      <w:pPr>
+        <w:rPr>
+          <w:b/>
+        </w:rPr>
+      </w:pPr>
+      <w:r>
+        <w:rPr>
+          <w:b/>
+        </w:rPr>
+        <w:t>Secure Corporate Client Internet Access</w:t>
+      </w:r>
+      <w:r>
+        <w:rPr>
+          <w:b/>
+        </w:rPr>
+        <w:t>:</w:t>
+      </w:r>
+    </w:p>
+    <w:p>
+      <w:pPr>
+        <w:rPr>
+          <w:i/>
+        </w:rPr>
+      </w:pPr>
+      <w:r>
+        <w:rPr>
+          <w:i/>
+        </w:rPr>
+        <w:t>Firewalls</w:t>
+      </w:r>
+    </w:p>
+    <w:p>
+      <w:pPr>
+        <w:pStyle w:val="ListParagraph"/>
+        <w:numPr>
+          <w:ilvl w:val="0"/>
+          <w:numId w:val="7"/>
+        </w:numPr>
+        <w:rPr>
+          <w:b/>
+        </w:rPr>
+      </w:pPr>
+      <w:r>
+        <w:t>Demonstrate firewall failover</w:t>
+      </w:r>
+      <w:bookmarkStart w:id="0" w:name="_GoBack"/>
+      <w:bookmarkEnd w:id="0"/>
+    </w:p>
+    <w:p>
+      <w:pPr>
+        <w:pStyle w:val="ListParagraph"/>
+        <w:numPr>
+          <w:ilvl w:val="0"/>
+          <w:numId w:val="7"/>
+        </w:numPr>
+        <w:rPr>
+          <w:b/>
+        </w:rPr>
+      </w:pPr>
+      <w:r>
+        <w:t>Active Directory integration</w:t>
+      </w:r>
+    </w:p>
+    <w:p>
+      <w:pPr>
+        <w:pStyle w:val="ListParagraph"/>
+        <w:numPr>
+          <w:ilvl w:val="0"/>
+          <w:numId w:val="7"/>
+        </w:numPr>
+        <w:rPr>
+          <w:b/>
+        </w:rPr>
+      </w:pPr>
+      <w:r>
+        <w:t>Traffic filtering (i.e. blocking access to websites/ports)</w:t>
+      </w:r>
+    </w:p>
+    <w:p/>
+    <w:p>
+      <w:pPr>
+        <w:rPr>
+          <w:b/>
+        </w:rPr>
+      </w:pPr>
+      <w:r>
+        <w:rPr>
+          <w:b/>
+        </w:rPr>
+        <w:t>Centralized System Management:</w:t>
+      </w:r>
+    </w:p>
+    <w:p>
+      <w:pPr>
+        <w:rPr>
+          <w:i/>
+        </w:rPr>
+      </w:pPr>
+      <w:r>
+        <w:rPr>
+          <w:i/>
+        </w:rPr>
+        <w:t>SolarWinds</w:t>
+      </w:r>
+    </w:p>
+    <w:p>
+      <w:pPr>
+        <w:pStyle w:val="ListParagraph"/>
+        <w:numPr>
+          <w:ilvl w:val="0"/>
+          <w:numId w:val="7"/>
+        </w:numPr>
+      </w:pPr>
+      <w:r>
+        <w:t>Demonstrate SolarWinds monitoring the IT infrastructure, and simulate a failover to see the alerts generated</w:t>
+      </w:r>
+    </w:p>
+    <w:p/>
+    <w:p>
+      <w:pPr>
+        <w:rPr>
+          <w:b/>
+          <w:u w:val="single"/>
+        </w:rPr>
+      </w:pPr>
+      <w:r>
+        <w:rPr>
+          <w:b/>
+          <w:u w:val="single"/>
+        </w:rPr>
+        <w:t>Chris Lageer</w:t>
+      </w:r>
+    </w:p>
+    <w:p>
+      <w:pPr>
+        <w:rPr>
+          <w:b/>
+        </w:rPr>
+      </w:pPr>
+      <w:r>
+        <w:rPr>
+          <w:b/>
+        </w:rPr>
+        <w:t>Corporate WAN Infrastructure, Security, and Management</w:t>
+      </w:r>
+      <w:r>
+        <w:rPr>
+          <w:b/>
+        </w:rPr>
+        <w:t>:</w:t>
+      </w:r>
+    </w:p>
+    <w:p>
+      <w:pPr>
+        <w:rPr>
+          <w:i/>
+        </w:rPr>
+      </w:pPr>
+      <w:r>
+        <w:rPr>
+          <w:i/>
+        </w:rPr>
+        <w:t>Wide Area Network (WAN)</w:t>
+      </w:r>
+    </w:p>
+    <w:p>
+      <w:pPr>
+        <w:pStyle w:val="ListParagraph"/>
+        <w:numPr>
+          <w:ilvl w:val="0"/>
+          <w:numId w:val="7"/>
+        </w:numPr>
+      </w:pPr>
+      <w:r>
+        <w:t>Demonstrate failover at the router and Internet level</w:t>
+      </w:r>
+    </w:p>
+    <w:p>
+      <w:pPr>
+        <w:rPr>
+          <w:b/>
+        </w:rPr>
+      </w:pPr>
+    </w:p>
+    <w:p>
+      <w:pPr>
+        <w:rPr>
+          <w:b/>
+        </w:rPr>
+      </w:pPr>
+      <w:r>
+        <w:rPr>
+          <w:b/>
+        </w:rPr>
+        <w:t>Corporate Telephony Design and Deployment</w:t>
+      </w:r>
+      <w:r>
+        <w:rPr>
+          <w:b/>
+        </w:rPr>
+        <w:t>:</w:t>
+      </w:r>
+    </w:p>
+    <w:p>
+      <w:pPr>
+        <w:rPr>
+          <w:i/>
+        </w:rPr>
+      </w:pPr>
+      <w:r>
+        <w:rPr>
+          <w:i/>
+        </w:rPr>
+        <w:t>Telephony</w:t>
+      </w:r>
+    </w:p>
+    <w:p>
+      <w:pPr>
+        <w:pStyle w:val="ListParagraph"/>
+        <w:numPr>
+          <w:ilvl w:val="0"/>
+          <w:numId w:val="7"/>
+        </w:numPr>
+      </w:pPr>
+      <w:r>
+        <w:t xml:space="preserve">Demonstrate </w:t>
+      </w:r>
+      <w:r>
+        <w:t>Private Line Automatic Ringdown</w:t>
+      </w:r>
+      <w:r>
+        <w:t xml:space="preserve"> (PLAR) by having two phones setup, with one being in the office, and the other being at the emergency services office for 000</w:t>
+      </w:r>
+    </w:p>
+    <w:p>
+      <w:pPr>
+        <w:pStyle w:val="ListParagraph"/>
+        <w:numPr>
+          <w:ilvl w:val="0"/>
+          <w:numId w:val="7"/>
+        </w:numPr>
+      </w:pPr>
+      <w:r>
+        <w:t>Show intra and inter-site dialing</w:t>
+      </w:r>
+    </w:p>
+    <w:p>
+      <w:pPr>
+        <w:pStyle w:val="ListParagraph"/>
+        <w:numPr>
+          <w:ilvl w:val="0"/>
+          <w:numId w:val="7"/>
+        </w:numPr>
+      </w:pPr>
+      <w:r>
+        <w:t>Showcase core phone functionality such as leaving a voicemail, call parking, intercom, and hunt group</w:t>
+      </w:r>
+    </w:p>
+    <w:p>
+      <w:r>
+        <w:br w:type="page"/>
       </w:r>
     </w:p>
     <w:p/>
@@ -454,6 +842,11 @@
     </w:p>
     <w:p/>
     <w:p/>
+    <w:p>
+      <w:r>
+        <w:br w:type="page"/>
+      </w:r>
+    </w:p>
     <w:p/>
     <w:p/>
     <w:p/>
@@ -471,7 +864,6 @@
           <w:b/>
           <w:u w:val="single"/>
         </w:rPr>
-        <w:lastRenderedPageBreak/>
         <w:t>Serge Trunkin</w:t>
       </w:r>
     </w:p>
@@ -900,474 +1292,6 @@
           <w:i/>
         </w:rPr>
       </w:pPr>
-    </w:p>
-    <w:p>
-      <w:pPr>
-        <w:rPr>
-          <w:b/>
-          <w:u w:val="single"/>
-        </w:rPr>
-      </w:pPr>
-    </w:p>
-    <w:p>
-      <w:pPr>
-        <w:rPr>
-          <w:b/>
-          <w:u w:val="single"/>
-        </w:rPr>
-      </w:pPr>
-    </w:p>
-    <w:p>
-      <w:pPr>
-        <w:rPr>
-          <w:b/>
-          <w:u w:val="single"/>
-        </w:rPr>
-      </w:pPr>
-    </w:p>
-    <w:p>
-      <w:pPr>
-        <w:rPr>
-          <w:b/>
-          <w:u w:val="single"/>
-        </w:rPr>
-      </w:pPr>
-    </w:p>
-    <w:p>
-      <w:pPr>
-        <w:rPr>
-          <w:b/>
-          <w:u w:val="single"/>
-        </w:rPr>
-      </w:pPr>
-    </w:p>
-    <w:p>
-      <w:pPr>
-        <w:rPr>
-          <w:b/>
-          <w:u w:val="single"/>
-        </w:rPr>
-      </w:pPr>
-      <w:r>
-        <w:rPr>
-          <w:b/>
-          <w:u w:val="single"/>
-        </w:rPr>
-        <w:lastRenderedPageBreak/>
-        <w:t>Travis Vanos</w:t>
-      </w:r>
-    </w:p>
-    <w:p>
-      <w:pPr>
-        <w:rPr>
-          <w:b/>
-        </w:rPr>
-      </w:pPr>
-      <w:r>
-        <w:rPr>
-          <w:b/>
-        </w:rPr>
-        <w:t xml:space="preserve">Local Access </w:t>
-      </w:r>
-      <w:r>
-        <w:rPr>
-          <w:b/>
-        </w:rPr>
-        <w:t>and</w:t>
-      </w:r>
-      <w:r>
-        <w:rPr>
-          <w:b/>
-        </w:rPr>
-        <w:t xml:space="preserve"> Distributio</w:t>
-      </w:r>
-      <w:r>
-        <w:rPr>
-          <w:b/>
-        </w:rPr>
-        <w:t>n Infrastructure and Management</w:t>
-      </w:r>
-      <w:r>
-        <w:rPr>
-          <w:b/>
-        </w:rPr>
-        <w:t>:</w:t>
-      </w:r>
-    </w:p>
-    <w:p>
-      <w:pPr>
-        <w:rPr>
-          <w:i/>
-        </w:rPr>
-      </w:pPr>
-      <w:r>
-        <w:rPr>
-          <w:i/>
-        </w:rPr>
-        <w:t>Local Area Network (LAN)</w:t>
-      </w:r>
-    </w:p>
-    <w:p>
-      <w:pPr>
-        <w:pStyle w:val="ListParagraph"/>
-        <w:numPr>
-          <w:ilvl w:val="0"/>
-          <w:numId w:val="7"/>
-        </w:numPr>
-      </w:pPr>
-      <w:r>
-        <w:t xml:space="preserve">Demonstrate failover </w:t>
-      </w:r>
-      <w:r>
-        <w:t xml:space="preserve">and </w:t>
-      </w:r>
-      <w:r>
-        <w:t xml:space="preserve">Hot Standby Router Protocol (HSRP) </w:t>
-      </w:r>
-      <w:r>
-        <w:t xml:space="preserve">by removing networking cables that interconnect the </w:t>
-      </w:r>
-      <w:r>
-        <w:t>networking equipment</w:t>
-      </w:r>
-    </w:p>
-    <w:p>
-      <w:pPr>
-        <w:pStyle w:val="ListParagraph"/>
-        <w:numPr>
-          <w:ilvl w:val="0"/>
-          <w:numId w:val="7"/>
-        </w:numPr>
-      </w:pPr>
-      <w:r>
-        <w:t>Show Quality of Service (QoS) in action by saturating the network, and then make a VoIP phone call, without any perceived call quality impact</w:t>
-      </w:r>
-    </w:p>
-    <w:p/>
-    <w:p>
-      <w:pPr>
-        <w:rPr>
-          <w:b/>
-        </w:rPr>
-      </w:pPr>
-      <w:r>
-        <w:rPr>
-          <w:b/>
-        </w:rPr>
-        <w:t xml:space="preserve">Local Wireless Architecture </w:t>
-      </w:r>
-      <w:r>
-        <w:rPr>
-          <w:b/>
-        </w:rPr>
-        <w:t>and Authentication</w:t>
-      </w:r>
-      <w:r>
-        <w:rPr>
-          <w:b/>
-        </w:rPr>
-        <w:t>:</w:t>
-      </w:r>
-    </w:p>
-    <w:p>
-      <w:pPr>
-        <w:rPr>
-          <w:i/>
-        </w:rPr>
-      </w:pPr>
-      <w:r>
-        <w:rPr>
-          <w:i/>
-        </w:rPr>
-        <w:t>Wireless Network</w:t>
-      </w:r>
-    </w:p>
-    <w:p>
-      <w:pPr>
-        <w:pStyle w:val="ListParagraph"/>
-        <w:numPr>
-          <w:ilvl w:val="0"/>
-          <w:numId w:val="7"/>
-        </w:numPr>
-      </w:pPr>
-      <w:r>
-        <w:t>Demonstrate a wireless network with two SSIDs and RADIUS authentication for a laptop user</w:t>
-      </w:r>
-    </w:p>
-    <w:p/>
-    <w:p>
-      <w:pPr>
-        <w:rPr>
-          <w:b/>
-        </w:rPr>
-      </w:pPr>
-      <w:r>
-        <w:rPr>
-          <w:b/>
-        </w:rPr>
-        <w:t>Secure Corp</w:t>
-      </w:r>
-      <w:r>
-        <w:rPr>
-          <w:b/>
-        </w:rPr>
-        <w:t>orate Client Internet Access</w:t>
-      </w:r>
-      <w:r>
-        <w:rPr>
-          <w:b/>
-        </w:rPr>
-        <w:t>:</w:t>
-      </w:r>
-    </w:p>
-    <w:p>
-      <w:pPr>
-        <w:rPr>
-          <w:i/>
-        </w:rPr>
-      </w:pPr>
-      <w:r>
-        <w:rPr>
-          <w:i/>
-        </w:rPr>
-        <w:t>Firewalls</w:t>
-      </w:r>
-    </w:p>
-    <w:p>
-      <w:pPr>
-        <w:pStyle w:val="ListParagraph"/>
-        <w:numPr>
-          <w:ilvl w:val="0"/>
-          <w:numId w:val="7"/>
-        </w:numPr>
-        <w:rPr>
-          <w:b/>
-        </w:rPr>
-      </w:pPr>
-      <w:r>
-        <w:t>Demonstrate firewall failover</w:t>
-      </w:r>
-    </w:p>
-    <w:p>
-      <w:pPr>
-        <w:pStyle w:val="ListParagraph"/>
-        <w:numPr>
-          <w:ilvl w:val="0"/>
-          <w:numId w:val="7"/>
-        </w:numPr>
-        <w:rPr>
-          <w:b/>
-        </w:rPr>
-      </w:pPr>
-      <w:r>
-        <w:t>Active Directory integration</w:t>
-      </w:r>
-    </w:p>
-    <w:p>
-      <w:pPr>
-        <w:pStyle w:val="ListParagraph"/>
-        <w:numPr>
-          <w:ilvl w:val="0"/>
-          <w:numId w:val="7"/>
-        </w:numPr>
-        <w:rPr>
-          <w:b/>
-        </w:rPr>
-      </w:pPr>
-      <w:r>
-        <w:t>T</w:t>
-      </w:r>
-      <w:bookmarkStart w:id="0" w:name="_GoBack"/>
-      <w:bookmarkEnd w:id="0"/>
-      <w:r>
-        <w:t>raffic filtering (i.e. blocking access to websites</w:t>
-      </w:r>
-      <w:r>
-        <w:t>/ports</w:t>
-      </w:r>
-      <w:r>
-        <w:t>)</w:t>
-      </w:r>
-    </w:p>
-    <w:p/>
-    <w:p>
-      <w:pPr>
-        <w:rPr>
-          <w:b/>
-        </w:rPr>
-      </w:pPr>
-      <w:r>
-        <w:rPr>
-          <w:b/>
-        </w:rPr>
-        <w:t>Centralized System Management:</w:t>
-      </w:r>
-    </w:p>
-    <w:p>
-      <w:pPr>
-        <w:rPr>
-          <w:i/>
-        </w:rPr>
-      </w:pPr>
-      <w:r>
-        <w:rPr>
-          <w:i/>
-        </w:rPr>
-        <w:t>SolarWinds</w:t>
-      </w:r>
-    </w:p>
-    <w:p>
-      <w:pPr>
-        <w:pStyle w:val="ListParagraph"/>
-        <w:numPr>
-          <w:ilvl w:val="0"/>
-          <w:numId w:val="7"/>
-        </w:numPr>
-      </w:pPr>
-      <w:r>
-        <w:t>Demonstrate SolarWinds monitoring the IT infrastructure, and simulate a failover to see the alerts generated</w:t>
-      </w:r>
-    </w:p>
-    <w:p/>
-    <w:p>
-      <w:pPr>
-        <w:rPr>
-          <w:b/>
-          <w:u w:val="single"/>
-        </w:rPr>
-      </w:pPr>
-      <w:r>
-        <w:rPr>
-          <w:b/>
-          <w:u w:val="single"/>
-        </w:rPr>
-        <w:t>Chris Lageer</w:t>
-      </w:r>
-    </w:p>
-    <w:p>
-      <w:pPr>
-        <w:rPr>
-          <w:b/>
-        </w:rPr>
-      </w:pPr>
-      <w:r>
-        <w:rPr>
-          <w:b/>
-        </w:rPr>
-        <w:t>Corporate WAN Infrastructure, Security, and Management</w:t>
-      </w:r>
-      <w:r>
-        <w:rPr>
-          <w:b/>
-        </w:rPr>
-        <w:t>:</w:t>
-      </w:r>
-    </w:p>
-    <w:p>
-      <w:pPr>
-        <w:rPr>
-          <w:i/>
-        </w:rPr>
-      </w:pPr>
-      <w:r>
-        <w:rPr>
-          <w:i/>
-        </w:rPr>
-        <w:t>Wide Area Network (WAN)</w:t>
-      </w:r>
-    </w:p>
-    <w:p>
-      <w:pPr>
-        <w:pStyle w:val="ListParagraph"/>
-        <w:numPr>
-          <w:ilvl w:val="0"/>
-          <w:numId w:val="7"/>
-        </w:numPr>
-      </w:pPr>
-      <w:r>
-        <w:t>Demonstrate failover at the router and Internet level</w:t>
-      </w:r>
-    </w:p>
-    <w:p>
-      <w:pPr>
-        <w:rPr>
-          <w:b/>
-        </w:rPr>
-      </w:pPr>
-    </w:p>
-    <w:p>
-      <w:pPr>
-        <w:rPr>
-          <w:b/>
-        </w:rPr>
-      </w:pPr>
-      <w:r>
-        <w:rPr>
-          <w:b/>
-        </w:rPr>
-        <w:t>Corporate Telephony Design and Deployment</w:t>
-      </w:r>
-      <w:r>
-        <w:rPr>
-          <w:b/>
-        </w:rPr>
-        <w:t>:</w:t>
-      </w:r>
-    </w:p>
-    <w:p>
-      <w:pPr>
-        <w:rPr>
-          <w:i/>
-        </w:rPr>
-      </w:pPr>
-      <w:r>
-        <w:rPr>
-          <w:i/>
-        </w:rPr>
-        <w:t>Telephony</w:t>
-      </w:r>
-    </w:p>
-    <w:p>
-      <w:pPr>
-        <w:pStyle w:val="ListParagraph"/>
-        <w:numPr>
-          <w:ilvl w:val="0"/>
-          <w:numId w:val="7"/>
-        </w:numPr>
-      </w:pPr>
-      <w:r>
-        <w:t xml:space="preserve">Demonstrate </w:t>
-      </w:r>
-      <w:r>
-        <w:t>Private Line Automatic Ringdown</w:t>
-      </w:r>
-      <w:r>
-        <w:t xml:space="preserve"> (PLAR) by having two phones setup, with one being in the office, and the other being at the emergency services office for 000</w:t>
-      </w:r>
-    </w:p>
-    <w:p>
-      <w:pPr>
-        <w:pStyle w:val="ListParagraph"/>
-        <w:numPr>
-          <w:ilvl w:val="0"/>
-          <w:numId w:val="7"/>
-        </w:numPr>
-      </w:pPr>
-      <w:r>
-        <w:t>Show intra and inter-site dialing</w:t>
-      </w:r>
-    </w:p>
-    <w:p>
-      <w:pPr>
-        <w:pStyle w:val="ListParagraph"/>
-        <w:numPr>
-          <w:ilvl w:val="0"/>
-          <w:numId w:val="7"/>
-        </w:numPr>
-      </w:pPr>
-      <w:r>
-        <w:t>Showcase core phone functionality such as leaving a voicemail, call parking, intercom, and hunt group</w:t>
-      </w:r>
     </w:p>
     <w:sectPr>
       <w:footerReference w:type="default" r:id="rId7"/>
@@ -1480,7 +1404,7 @@
                 <w:sz w:val="16"/>
                 <w:szCs w:val="16"/>
               </w:rPr>
-              <w:t>2</w:t>
+              <w:t>1</w:t>
             </w:r>
             <w:r>
               <w:rPr>

</xml_diff>